<commit_message>
git hub link added
</commit_message>
<xml_diff>
--- a/СШІ-ЛР-1-21-Міщенчук.docx
+++ b/СШІ-ЛР-1-21-Міщенчук.docx
@@ -10661,7 +10661,7 @@
         <w:rPr>
           <w:rFonts w:ascii="Consolas" w:eastAsia="Times New Roman" w:hAnsi="Consolas"/>
           <w:color w:val="8F93A2"/>
-          <w:lang w:val="en-US" w:eastAsia="en-US"/>
+          <w:lang w:val="uk-UA" w:eastAsia="en-US"/>
         </w:rPr>
       </w:pPr>
       <w:r>
@@ -10678,7 +10678,7 @@
         <w:rPr>
           <w:rFonts w:ascii="Consolas" w:eastAsia="Times New Roman" w:hAnsi="Consolas"/>
           <w:color w:val="8F93A2"/>
-          <w:lang w:val="en-US" w:eastAsia="en-US"/>
+          <w:lang w:val="uk-UA" w:eastAsia="en-US"/>
         </w:rPr>
         <w:t xml:space="preserve"> </w:t>
       </w:r>
@@ -10696,7 +10696,7 @@
         <w:rPr>
           <w:rFonts w:ascii="Consolas" w:eastAsia="Times New Roman" w:hAnsi="Consolas"/>
           <w:color w:val="8F93A2"/>
-          <w:lang w:val="en-US" w:eastAsia="en-US"/>
+          <w:lang w:val="uk-UA" w:eastAsia="en-US"/>
         </w:rPr>
         <w:t xml:space="preserve"> </w:t>
       </w:r>
@@ -10714,9 +10714,17 @@
         <w:rPr>
           <w:rFonts w:ascii="Consolas" w:eastAsia="Times New Roman" w:hAnsi="Consolas"/>
           <w:color w:val="8F93A2"/>
-          <w:lang w:val="en-US" w:eastAsia="en-US"/>
-        </w:rPr>
-        <w:t xml:space="preserve"> np</w:t>
+          <w:lang w:val="uk-UA" w:eastAsia="en-US"/>
+        </w:rPr>
+        <w:t xml:space="preserve"> </w:t>
+      </w:r>
+      <w:r>
+        <w:rPr>
+          <w:rFonts w:ascii="Consolas" w:eastAsia="Times New Roman" w:hAnsi="Consolas"/>
+          <w:color w:val="8F93A2"/>
+          <w:lang w:val="en-US" w:eastAsia="en-US"/>
+        </w:rPr>
+        <w:t>np</w:t>
       </w:r>
     </w:p>
     <w:p>
@@ -15101,6 +15109,7 @@
       <w:r>
         <w:rPr>
           <w:bCs/>
+          <w:noProof/>
           <w:sz w:val="28"/>
           <w:szCs w:val="28"/>
           <w:lang w:val="en-US"/>
@@ -21919,6 +21928,7 @@
       <w:r>
         <w:rPr>
           <w:bCs/>
+          <w:noProof/>
           <w:sz w:val="28"/>
           <w:szCs w:val="28"/>
           <w:lang w:val="uk-UA"/>
@@ -21994,6 +22004,7 @@
       <w:r>
         <w:rPr>
           <w:bCs/>
+          <w:noProof/>
           <w:sz w:val="28"/>
           <w:szCs w:val="28"/>
           <w:lang w:val="uk-UA"/>
@@ -29494,7 +29505,6 @@
           <w:color w:val="82AAFF"/>
           <w:lang w:val="en-US" w:eastAsia="en-US"/>
         </w:rPr>
-        <w:lastRenderedPageBreak/>
         <w:t>print</w:t>
       </w:r>
       <w:r>
@@ -29855,6 +29865,7 @@
           <w:color w:val="C792EA"/>
           <w:lang w:val="en-US" w:eastAsia="en-US"/>
         </w:rPr>
+        <w:lastRenderedPageBreak/>
         <w:t>def</w:t>
       </w:r>
       <w:r>
@@ -33651,6 +33662,7 @@
           <w:color w:val="8F93A2"/>
           <w:lang w:val="en-US" w:eastAsia="en-US"/>
         </w:rPr>
+        <w:lastRenderedPageBreak/>
         <w:t xml:space="preserve">    </w:t>
       </w:r>
       <w:r>
@@ -36815,7 +36827,6 @@
           <w:color w:val="82AAFF"/>
           <w:lang w:val="en-US" w:eastAsia="en-US"/>
         </w:rPr>
-        <w:lastRenderedPageBreak/>
         <w:t>print</w:t>
       </w:r>
       <w:r>
@@ -37107,52 +37118,7 @@
           <w:szCs w:val="28"/>
           <w:lang w:val="uk-UA"/>
         </w:rPr>
-        <w:t>Без</w:t>
-      </w:r>
-      <w:r>
-        <w:rPr>
-          <w:b/>
-          <w:sz w:val="28"/>
-          <w:szCs w:val="28"/>
-          <w:lang w:val="uk-UA"/>
-        </w:rPr>
-        <w:t xml:space="preserve"> непотрібн</w:t>
-      </w:r>
-      <w:r>
-        <w:rPr>
-          <w:b/>
-          <w:sz w:val="28"/>
-          <w:szCs w:val="28"/>
-          <w:lang w:val="uk-UA"/>
-        </w:rPr>
-        <w:t xml:space="preserve">их </w:t>
-      </w:r>
-      <w:r>
-        <w:rPr>
-          <w:b/>
-          <w:sz w:val="28"/>
-          <w:szCs w:val="28"/>
-          <w:lang w:val="uk-UA"/>
-        </w:rPr>
-        <w:t>вивод</w:t>
-      </w:r>
-      <w:r>
-        <w:rPr>
-          <w:b/>
-          <w:sz w:val="28"/>
-          <w:szCs w:val="28"/>
-          <w:lang w:val="uk-UA"/>
-        </w:rPr>
-        <w:t>ів</w:t>
-      </w:r>
-      <w:r>
-        <w:rPr>
-          <w:b/>
-          <w:sz w:val="28"/>
-          <w:szCs w:val="28"/>
-          <w:lang w:val="uk-UA"/>
-        </w:rPr>
-        <w:t xml:space="preserve"> даних, що повторюються, ми отримаємо </w:t>
+        <w:t xml:space="preserve">Без непотрібних виводів даних, що повторюються, ми отримаємо </w:t>
       </w:r>
       <w:r>
         <w:rPr>
@@ -37186,8 +37152,10 @@
       </w:pPr>
       <w:r>
         <w:rPr>
+          <w:noProof/>
           <w:lang w:val="uk-UA"/>
         </w:rPr>
+        <w:lastRenderedPageBreak/>
         <w:drawing>
           <wp:inline distT="0" distB="0" distL="0" distR="0" wp14:anchorId="247D4BE1" wp14:editId="75D4B3FD">
             <wp:extent cx="2476846" cy="914528"/>
@@ -37238,6 +37206,7 @@
       </w:pPr>
       <w:r>
         <w:rPr>
+          <w:noProof/>
           <w:lang w:val="uk-UA"/>
         </w:rPr>
         <w:drawing>
@@ -37290,6 +37259,7 @@
       </w:pPr>
       <w:r>
         <w:rPr>
+          <w:noProof/>
           <w:lang w:val="uk-UA"/>
         </w:rPr>
         <w:drawing>
@@ -37429,7 +37399,6 @@
           <w:szCs w:val="28"/>
           <w:lang w:val="uk-UA"/>
         </w:rPr>
-        <w:lastRenderedPageBreak/>
         <w:t xml:space="preserve">Доданий код з </w:t>
       </w:r>
       <w:r>
@@ -40491,12 +40460,12 @@
       <w:r>
         <w:rPr>
           <w:rFonts w:ascii="Courier New" w:eastAsia="Times New Roman" w:hAnsi="Courier New" w:cs="Courier New"/>
+          <w:noProof/>
           <w:color w:val="BCBEC4"/>
           <w:sz w:val="20"/>
           <w:szCs w:val="20"/>
           <w:lang w:val="uk-UA"/>
         </w:rPr>
-        <w:lastRenderedPageBreak/>
         <w:drawing>
           <wp:inline distT="0" distB="0" distL="0" distR="0" wp14:anchorId="2719A70D" wp14:editId="5DC3A97A">
             <wp:extent cx="3305174" cy="2450388"/>
@@ -40536,6 +40505,7 @@
       <w:r>
         <w:rPr>
           <w:rFonts w:ascii="Courier New" w:eastAsia="Times New Roman" w:hAnsi="Courier New" w:cs="Courier New"/>
+          <w:noProof/>
           <w:color w:val="BCBEC4"/>
           <w:sz w:val="20"/>
           <w:szCs w:val="20"/>
@@ -40597,6 +40567,7 @@
           <w:szCs w:val="28"/>
           <w:lang w:val="uk-UA"/>
         </w:rPr>
+        <w:lastRenderedPageBreak/>
         <w:t>Завдання 2.6. Розробіть програму класифікації даних в файлі data_multivar_n</w:t>
       </w:r>
       <w:r>
@@ -40638,7 +40609,7 @@
           <w:rFonts w:eastAsia="Times New Roman"/>
           <w:sz w:val="28"/>
           <w:szCs w:val="28"/>
-          <w:lang w:val="en-US"/>
+          <w:lang w:val="uk-UA"/>
         </w:rPr>
       </w:pPr>
       <w:r>
@@ -40676,7 +40647,7 @@
         <w:rPr>
           <w:rFonts w:ascii="Consolas" w:eastAsia="Times New Roman" w:hAnsi="Consolas"/>
           <w:color w:val="8F93A2"/>
-          <w:lang w:val="en-US" w:eastAsia="en-US"/>
+          <w:lang w:val="uk-UA" w:eastAsia="en-US"/>
         </w:rPr>
       </w:pPr>
       <w:r>
@@ -40693,7 +40664,7 @@
         <w:rPr>
           <w:rFonts w:ascii="Consolas" w:eastAsia="Times New Roman" w:hAnsi="Consolas"/>
           <w:color w:val="8F93A2"/>
-          <w:lang w:val="en-US" w:eastAsia="en-US"/>
+          <w:lang w:val="uk-UA" w:eastAsia="en-US"/>
         </w:rPr>
         <w:t xml:space="preserve"> </w:t>
       </w:r>
@@ -40706,14 +40677,16 @@
         </w:rPr>
         <w:t>sklearn</w:t>
       </w:r>
-      <w:r>
-        <w:rPr>
-          <w:rFonts w:ascii="Consolas" w:eastAsia="Times New Roman" w:hAnsi="Consolas"/>
-          <w:color w:val="89DDFF"/>
-          <w:lang w:val="en-US" w:eastAsia="en-US"/>
+      <w:proofErr w:type="spellEnd"/>
+      <w:r>
+        <w:rPr>
+          <w:rFonts w:ascii="Consolas" w:eastAsia="Times New Roman" w:hAnsi="Consolas"/>
+          <w:color w:val="89DDFF"/>
+          <w:lang w:val="uk-UA" w:eastAsia="en-US"/>
         </w:rPr>
         <w:t>.</w:t>
       </w:r>
+      <w:proofErr w:type="spellStart"/>
       <w:r>
         <w:rPr>
           <w:rFonts w:ascii="Consolas" w:eastAsia="Times New Roman" w:hAnsi="Consolas"/>
@@ -40727,7 +40700,7 @@
         <w:rPr>
           <w:rFonts w:ascii="Consolas" w:eastAsia="Times New Roman" w:hAnsi="Consolas"/>
           <w:color w:val="8F93A2"/>
-          <w:lang w:val="en-US" w:eastAsia="en-US"/>
+          <w:lang w:val="uk-UA" w:eastAsia="en-US"/>
         </w:rPr>
         <w:t xml:space="preserve"> </w:t>
       </w:r>
@@ -40745,9 +40718,17 @@
         <w:rPr>
           <w:rFonts w:ascii="Consolas" w:eastAsia="Times New Roman" w:hAnsi="Consolas"/>
           <w:color w:val="8F93A2"/>
-          <w:lang w:val="en-US" w:eastAsia="en-US"/>
-        </w:rPr>
-        <w:t xml:space="preserve"> SVC</w:t>
+          <w:lang w:val="uk-UA" w:eastAsia="en-US"/>
+        </w:rPr>
+        <w:t xml:space="preserve"> </w:t>
+      </w:r>
+      <w:r>
+        <w:rPr>
+          <w:rFonts w:ascii="Consolas" w:eastAsia="Times New Roman" w:hAnsi="Consolas"/>
+          <w:color w:val="8F93A2"/>
+          <w:lang w:val="en-US" w:eastAsia="en-US"/>
+        </w:rPr>
+        <w:t>SVC</w:t>
       </w:r>
     </w:p>
     <w:p>
@@ -41788,7 +41769,6 @@
           <w:color w:val="8F93A2"/>
           <w:lang w:val="en-US" w:eastAsia="en-US"/>
         </w:rPr>
-        <w:lastRenderedPageBreak/>
         <w:t>precision_svm</w:t>
       </w:r>
       <w:proofErr w:type="spellEnd"/>
@@ -42356,10 +42336,12 @@
       <w:r>
         <w:rPr>
           <w:rFonts w:eastAsia="Times New Roman"/>
+          <w:noProof/>
           <w:sz w:val="28"/>
           <w:szCs w:val="28"/>
           <w:lang w:val="uk-UA"/>
         </w:rPr>
+        <w:lastRenderedPageBreak/>
         <w:drawing>
           <wp:inline distT="0" distB="0" distL="0" distR="0" wp14:anchorId="30B242FF" wp14:editId="41C0F6B2">
             <wp:extent cx="2219635" cy="685896"/>
@@ -42453,7 +42435,6 @@
           <w:rFonts w:eastAsia="Times New Roman"/>
           <w:sz w:val="28"/>
           <w:szCs w:val="28"/>
-          <w:lang w:val="uk-UA"/>
         </w:rPr>
       </w:pPr>
       <w:r>
@@ -42473,6 +42454,112 @@
           <w:lang w:val="en-US"/>
         </w:rPr>
         <w:t>GitHub</w:t>
+      </w:r>
+      <w:r>
+        <w:rPr>
+          <w:rFonts w:eastAsia="Times New Roman"/>
+          <w:sz w:val="28"/>
+          <w:szCs w:val="28"/>
+          <w:lang w:val="uk-UA"/>
+        </w:rPr>
+        <w:t xml:space="preserve"> </w:t>
+      </w:r>
+      <w:r>
+        <w:rPr>
+          <w:rFonts w:eastAsia="Times New Roman"/>
+          <w:sz w:val="28"/>
+          <w:szCs w:val="28"/>
+        </w:rPr>
+        <w:t xml:space="preserve">- </w:t>
+      </w:r>
+      <w:r>
+        <w:rPr>
+          <w:rFonts w:eastAsia="Times New Roman"/>
+          <w:sz w:val="28"/>
+          <w:szCs w:val="28"/>
+          <w:lang w:val="en-US"/>
+        </w:rPr>
+        <w:t>https</w:t>
+      </w:r>
+      <w:r>
+        <w:rPr>
+          <w:rFonts w:eastAsia="Times New Roman"/>
+          <w:sz w:val="28"/>
+          <w:szCs w:val="28"/>
+        </w:rPr>
+        <w:t>://</w:t>
+      </w:r>
+      <w:proofErr w:type="spellStart"/>
+      <w:r>
+        <w:rPr>
+          <w:rFonts w:eastAsia="Times New Roman"/>
+          <w:sz w:val="28"/>
+          <w:szCs w:val="28"/>
+          <w:lang w:val="en-US"/>
+        </w:rPr>
+        <w:t>github</w:t>
+      </w:r>
+      <w:proofErr w:type="spellEnd"/>
+      <w:r>
+        <w:rPr>
+          <w:rFonts w:eastAsia="Times New Roman"/>
+          <w:sz w:val="28"/>
+          <w:szCs w:val="28"/>
+        </w:rPr>
+        <w:t>.</w:t>
+      </w:r>
+      <w:r>
+        <w:rPr>
+          <w:rFonts w:eastAsia="Times New Roman"/>
+          <w:sz w:val="28"/>
+          <w:szCs w:val="28"/>
+          <w:lang w:val="en-US"/>
+        </w:rPr>
+        <w:t>com</w:t>
+      </w:r>
+      <w:r>
+        <w:rPr>
+          <w:rFonts w:eastAsia="Times New Roman"/>
+          <w:sz w:val="28"/>
+          <w:szCs w:val="28"/>
+        </w:rPr>
+        <w:t>/</w:t>
+      </w:r>
+      <w:proofErr w:type="spellStart"/>
+      <w:r>
+        <w:rPr>
+          <w:rFonts w:eastAsia="Times New Roman"/>
+          <w:sz w:val="28"/>
+          <w:szCs w:val="28"/>
+          <w:lang w:val="en-US"/>
+        </w:rPr>
+        <w:t>MischenchukMykola</w:t>
+      </w:r>
+      <w:proofErr w:type="spellEnd"/>
+      <w:r>
+        <w:rPr>
+          <w:rFonts w:eastAsia="Times New Roman"/>
+          <w:sz w:val="28"/>
+          <w:szCs w:val="28"/>
+        </w:rPr>
+        <w:t>/</w:t>
+      </w:r>
+      <w:r>
+        <w:rPr>
+          <w:rFonts w:eastAsia="Times New Roman"/>
+          <w:sz w:val="28"/>
+          <w:szCs w:val="28"/>
+          <w:lang w:val="en-US"/>
+        </w:rPr>
+        <w:t>lab</w:t>
+      </w:r>
+      <w:r>
+        <w:rPr>
+          <w:rFonts w:eastAsia="Times New Roman"/>
+          <w:sz w:val="28"/>
+          <w:szCs w:val="28"/>
+        </w:rPr>
+        <w:t>1</w:t>
       </w:r>
     </w:p>
     <w:p>

</xml_diff>